<commit_message>
milestone chart updated in FYP proposal
</commit_message>
<xml_diff>
--- a/FYP Proposal Form-Batch 2018.docx
+++ b/FYP Proposal Form-Batch 2018.docx
@@ -453,41 +453,13 @@
           <w:sz w:val="32"/>
         </w:rPr>
       </w:pPr>
-      <w:proofErr w:type="spellStart"/>
       <w:r>
         <w:rPr>
           <w:rFonts w:ascii="Arial"/>
           <w:b/>
           <w:sz w:val="32"/>
         </w:rPr>
-        <w:t>Soniya</w:t>
-      </w:r>
-      <w:proofErr w:type="spellEnd"/>
-      <w:r>
-        <w:rPr>
-          <w:rFonts w:ascii="Arial"/>
-          <w:b/>
-          <w:sz w:val="32"/>
-        </w:rPr>
-        <w:t xml:space="preserve"> </w:t>
-      </w:r>
-      <w:proofErr w:type="spellStart"/>
-      <w:r>
-        <w:rPr>
-          <w:rFonts w:ascii="Arial"/>
-          <w:b/>
-          <w:sz w:val="32"/>
-        </w:rPr>
-        <w:t>Shafi</w:t>
-      </w:r>
-      <w:proofErr w:type="spellEnd"/>
-      <w:r>
-        <w:rPr>
-          <w:rFonts w:ascii="Arial"/>
-          <w:b/>
-          <w:sz w:val="32"/>
-        </w:rPr>
-        <w:t xml:space="preserve"> (CS-18133)</w:t>
+        <w:t>Soniya Shafi (CS-18133)</w:t>
       </w:r>
     </w:p>
     <w:p>
@@ -501,41 +473,13 @@
           <w:sz w:val="32"/>
         </w:rPr>
       </w:pPr>
-      <w:proofErr w:type="spellStart"/>
       <w:r>
         <w:rPr>
           <w:rFonts w:ascii="Arial"/>
           <w:b/>
           <w:sz w:val="32"/>
         </w:rPr>
-        <w:t>Misha</w:t>
-      </w:r>
-      <w:proofErr w:type="spellEnd"/>
-      <w:r>
-        <w:rPr>
-          <w:rFonts w:ascii="Arial"/>
-          <w:b/>
-          <w:sz w:val="32"/>
-        </w:rPr>
-        <w:t xml:space="preserve"> </w:t>
-      </w:r>
-      <w:proofErr w:type="spellStart"/>
-      <w:r>
-        <w:rPr>
-          <w:rFonts w:ascii="Arial"/>
-          <w:b/>
-          <w:sz w:val="32"/>
-        </w:rPr>
-        <w:t>Akram</w:t>
-      </w:r>
-      <w:proofErr w:type="spellEnd"/>
-      <w:r>
-        <w:rPr>
-          <w:rFonts w:ascii="Arial"/>
-          <w:b/>
-          <w:sz w:val="32"/>
-        </w:rPr>
-        <w:t xml:space="preserve"> (CS-18118)</w:t>
+        <w:t>Misha Akram (CS-18118)</w:t>
       </w:r>
     </w:p>
     <w:p>
@@ -569,41 +513,13 @@
           <w:sz w:val="32"/>
         </w:rPr>
       </w:pPr>
-      <w:proofErr w:type="spellStart"/>
       <w:r>
         <w:rPr>
           <w:rFonts w:ascii="Arial"/>
           <w:b/>
           <w:sz w:val="32"/>
         </w:rPr>
-        <w:t>Hoor</w:t>
-      </w:r>
-      <w:proofErr w:type="spellEnd"/>
-      <w:r>
-        <w:rPr>
-          <w:rFonts w:ascii="Arial"/>
-          <w:b/>
-          <w:sz w:val="32"/>
-        </w:rPr>
-        <w:t xml:space="preserve"> </w:t>
-      </w:r>
-      <w:proofErr w:type="spellStart"/>
-      <w:r>
-        <w:rPr>
-          <w:rFonts w:ascii="Arial"/>
-          <w:b/>
-          <w:sz w:val="32"/>
-        </w:rPr>
-        <w:t>Soomro</w:t>
-      </w:r>
-      <w:proofErr w:type="spellEnd"/>
-      <w:r>
-        <w:rPr>
-          <w:rFonts w:ascii="Arial"/>
-          <w:b/>
-          <w:sz w:val="32"/>
-        </w:rPr>
-        <w:t xml:space="preserve"> (CS-18110)</w:t>
+        <w:t>Hoor Soomro (CS-18110)</w:t>
       </w:r>
     </w:p>
     <w:p>
@@ -1248,30 +1164,8 @@
               <w:rPr>
                 <w:sz w:val="20"/>
               </w:rPr>
-              <w:t xml:space="preserve"> </w:t>
-            </w:r>
-            <w:proofErr w:type="spellStart"/>
-            <w:r>
-              <w:rPr>
-                <w:sz w:val="20"/>
-              </w:rPr>
-              <w:t>Fakhra</w:t>
-            </w:r>
-            <w:proofErr w:type="spellEnd"/>
-            <w:r>
-              <w:rPr>
-                <w:sz w:val="20"/>
-              </w:rPr>
-              <w:t xml:space="preserve"> </w:t>
-            </w:r>
-            <w:proofErr w:type="spellStart"/>
-            <w:r>
-              <w:rPr>
-                <w:sz w:val="20"/>
-              </w:rPr>
-              <w:t>Aftab</w:t>
-            </w:r>
-            <w:proofErr w:type="spellEnd"/>
+              <w:t xml:space="preserve"> Fakhra Aftab</w:t>
+            </w:r>
           </w:p>
         </w:tc>
       </w:tr>
@@ -1441,42 +1335,12 @@
                 <w:sz w:val="20"/>
               </w:rPr>
             </w:pPr>
-            <w:proofErr w:type="spellStart"/>
-            <w:r>
-              <w:rPr>
-                <w:sz w:val="20"/>
-              </w:rPr>
-              <w:t>Dr</w:t>
-            </w:r>
-            <w:proofErr w:type="spellEnd"/>
-            <w:r>
-              <w:rPr>
-                <w:sz w:val="20"/>
-              </w:rPr>
-              <w:t xml:space="preserve"> </w:t>
-            </w:r>
-            <w:proofErr w:type="spellStart"/>
-            <w:r>
-              <w:rPr>
-                <w:sz w:val="20"/>
-              </w:rPr>
-              <w:t>Majda</w:t>
-            </w:r>
-            <w:proofErr w:type="spellEnd"/>
-            <w:r>
-              <w:rPr>
-                <w:sz w:val="20"/>
-              </w:rPr>
-              <w:t xml:space="preserve"> </w:t>
-            </w:r>
-            <w:proofErr w:type="spellStart"/>
-            <w:r>
-              <w:rPr>
-                <w:sz w:val="20"/>
-              </w:rPr>
-              <w:t>Kazmi</w:t>
-            </w:r>
-            <w:proofErr w:type="spellEnd"/>
+            <w:r>
+              <w:rPr>
+                <w:sz w:val="20"/>
+              </w:rPr>
+              <w:t>Dr Majda Kazmi</w:t>
+            </w:r>
           </w:p>
         </w:tc>
       </w:tr>
@@ -2008,30 +1872,8 @@
               <w:rPr>
                 <w:sz w:val="20"/>
               </w:rPr>
-              <w:t xml:space="preserve">  </w:t>
-            </w:r>
-            <w:proofErr w:type="spellStart"/>
-            <w:r>
-              <w:rPr>
-                <w:sz w:val="20"/>
-              </w:rPr>
-              <w:t>Soniya</w:t>
-            </w:r>
-            <w:proofErr w:type="spellEnd"/>
-            <w:r>
-              <w:rPr>
-                <w:sz w:val="20"/>
-              </w:rPr>
-              <w:t xml:space="preserve"> </w:t>
-            </w:r>
-            <w:proofErr w:type="spellStart"/>
-            <w:r>
-              <w:rPr>
-                <w:sz w:val="20"/>
-              </w:rPr>
-              <w:t>Shafi</w:t>
-            </w:r>
-            <w:proofErr w:type="spellEnd"/>
+              <w:t xml:space="preserve">  Soniya Shafi</w:t>
+            </w:r>
           </w:p>
         </w:tc>
         <w:tc>
@@ -2108,30 +1950,8 @@
               <w:rPr>
                 <w:sz w:val="20"/>
               </w:rPr>
-              <w:t xml:space="preserve">  </w:t>
-            </w:r>
-            <w:proofErr w:type="spellStart"/>
-            <w:r>
-              <w:rPr>
-                <w:sz w:val="20"/>
-              </w:rPr>
-              <w:t>Misha</w:t>
-            </w:r>
-            <w:proofErr w:type="spellEnd"/>
-            <w:r>
-              <w:rPr>
-                <w:sz w:val="20"/>
-              </w:rPr>
-              <w:t xml:space="preserve"> </w:t>
-            </w:r>
-            <w:proofErr w:type="spellStart"/>
-            <w:r>
-              <w:rPr>
-                <w:sz w:val="20"/>
-              </w:rPr>
-              <w:t>Akram</w:t>
-            </w:r>
-            <w:proofErr w:type="spellEnd"/>
+              <w:t xml:space="preserve">  Misha Akram</w:t>
+            </w:r>
           </w:p>
         </w:tc>
         <w:tc>
@@ -2313,30 +2133,8 @@
               <w:rPr>
                 <w:sz w:val="20"/>
               </w:rPr>
-              <w:t xml:space="preserve">  </w:t>
-            </w:r>
-            <w:proofErr w:type="spellStart"/>
-            <w:r>
-              <w:rPr>
-                <w:sz w:val="20"/>
-              </w:rPr>
-              <w:t>Hoor</w:t>
-            </w:r>
-            <w:proofErr w:type="spellEnd"/>
-            <w:r>
-              <w:rPr>
-                <w:sz w:val="20"/>
-              </w:rPr>
-              <w:t xml:space="preserve"> </w:t>
-            </w:r>
-            <w:proofErr w:type="spellStart"/>
-            <w:r>
-              <w:rPr>
-                <w:sz w:val="20"/>
-              </w:rPr>
-              <w:t>Soomro</w:t>
-            </w:r>
-            <w:proofErr w:type="spellEnd"/>
+              <w:t xml:space="preserve">  Hoor Soomro</w:t>
+            </w:r>
           </w:p>
         </w:tc>
         <w:tc>
@@ -2958,55 +2756,7 @@
           <w:b w:val="0"/>
           <w:sz w:val="20"/>
         </w:rPr>
-        <w:t xml:space="preserve">[1] M. </w:t>
-      </w:r>
-      <w:proofErr w:type="spellStart"/>
-      <w:r>
-        <w:rPr>
-          <w:b w:val="0"/>
-          <w:sz w:val="20"/>
-        </w:rPr>
-        <w:t>Yildirim</w:t>
-      </w:r>
-      <w:proofErr w:type="spellEnd"/>
-      <w:r>
-        <w:rPr>
-          <w:b w:val="0"/>
-          <w:sz w:val="20"/>
-        </w:rPr>
-        <w:t xml:space="preserve"> and A. </w:t>
-      </w:r>
-      <w:proofErr w:type="spellStart"/>
-      <w:r>
-        <w:rPr>
-          <w:b w:val="0"/>
-          <w:sz w:val="20"/>
-        </w:rPr>
-        <w:t>Çinar</w:t>
-      </w:r>
-      <w:proofErr w:type="spellEnd"/>
-      <w:r>
-        <w:rPr>
-          <w:b w:val="0"/>
-          <w:sz w:val="20"/>
-        </w:rPr>
-        <w:t xml:space="preserve">, "Simultaneously Realization of Image Enhancement Techniques on Real-Time </w:t>
-      </w:r>
-      <w:proofErr w:type="spellStart"/>
-      <w:r>
-        <w:rPr>
-          <w:b w:val="0"/>
-          <w:sz w:val="20"/>
-        </w:rPr>
-        <w:t>Fpga</w:t>
-      </w:r>
-      <w:proofErr w:type="spellEnd"/>
-      <w:r>
-        <w:rPr>
-          <w:b w:val="0"/>
-          <w:sz w:val="20"/>
-        </w:rPr>
-        <w:t>," 2019 International Artificial Intelligence and Data Processing Symposium (IDAP), Malatya, Turkey, 2019, pp. 1-6</w:t>
+        <w:t>[1] M. Yildirim and A. Çinar, "Simultaneously Realization of Image Enhancement Techniques on Real-Time Fpga," 2019 International Artificial Intelligence and Data Processing Symposium (IDAP), Malatya, Turkey, 2019, pp. 1-6</w:t>
       </w:r>
     </w:p>
     <w:p>
@@ -3027,71 +2777,7 @@
           <w:b w:val="0"/>
           <w:sz w:val="20"/>
         </w:rPr>
-        <w:t xml:space="preserve">[2] D. </w:t>
-      </w:r>
-      <w:proofErr w:type="spellStart"/>
-      <w:r>
-        <w:rPr>
-          <w:b w:val="0"/>
-          <w:sz w:val="20"/>
-        </w:rPr>
-        <w:t>Tsiktsiris</w:t>
-      </w:r>
-      <w:proofErr w:type="spellEnd"/>
-      <w:r>
-        <w:rPr>
-          <w:b w:val="0"/>
-          <w:sz w:val="20"/>
-        </w:rPr>
-        <w:t xml:space="preserve">, D. </w:t>
-      </w:r>
-      <w:proofErr w:type="spellStart"/>
-      <w:r>
-        <w:rPr>
-          <w:b w:val="0"/>
-          <w:sz w:val="20"/>
-        </w:rPr>
-        <w:t>Ziouzios</w:t>
-      </w:r>
-      <w:proofErr w:type="spellEnd"/>
-      <w:r>
-        <w:rPr>
-          <w:b w:val="0"/>
-          <w:sz w:val="20"/>
-        </w:rPr>
-        <w:t xml:space="preserve"> and M. </w:t>
-      </w:r>
-      <w:proofErr w:type="spellStart"/>
-      <w:r>
-        <w:rPr>
-          <w:b w:val="0"/>
-          <w:sz w:val="20"/>
-        </w:rPr>
-        <w:t>Dasygenis</w:t>
-      </w:r>
-      <w:proofErr w:type="spellEnd"/>
-      <w:r>
-        <w:rPr>
-          <w:b w:val="0"/>
-          <w:sz w:val="20"/>
-        </w:rPr>
-        <w:t xml:space="preserve">, "HLS Accelerated Noise Reduction Approach Using Image Stacking on Xilinx PYNQ," 2019 8th International Conference on Modern Circuits and Systems Technologies (MOCAST), Thessaloniki, Greece, 2019, pp. 1-4, </w:t>
-      </w:r>
-      <w:proofErr w:type="spellStart"/>
-      <w:r>
-        <w:rPr>
-          <w:b w:val="0"/>
-          <w:sz w:val="20"/>
-        </w:rPr>
-        <w:t>doi</w:t>
-      </w:r>
-      <w:proofErr w:type="spellEnd"/>
-      <w:r>
-        <w:rPr>
-          <w:b w:val="0"/>
-          <w:sz w:val="20"/>
-        </w:rPr>
-        <w:t>: 10.1109/MOCAST.2019.8741574</w:t>
+        <w:t>[2] D. Tsiktsiris, D. Ziouzios and M. Dasygenis, "HLS Accelerated Noise Reduction Approach Using Image Stacking on Xilinx PYNQ," 2019 8th International Conference on Modern Circuits and Systems Technologies (MOCAST), Thessaloniki, Greece, 2019, pp. 1-4, doi: 10.1109/MOCAST.2019.8741574</w:t>
       </w:r>
     </w:p>
     <w:p>
@@ -3112,87 +2798,7 @@
           <w:b w:val="0"/>
           <w:sz w:val="20"/>
         </w:rPr>
-        <w:t xml:space="preserve">[3] Ahmed, E., Ahmed, A., </w:t>
-      </w:r>
-      <w:proofErr w:type="spellStart"/>
-      <w:r>
-        <w:rPr>
-          <w:b w:val="0"/>
-          <w:sz w:val="20"/>
-        </w:rPr>
-        <w:t>Yaqoob</w:t>
-      </w:r>
-      <w:proofErr w:type="spellEnd"/>
-      <w:r>
-        <w:rPr>
-          <w:b w:val="0"/>
-          <w:sz w:val="20"/>
-        </w:rPr>
-        <w:t xml:space="preserve">, I., </w:t>
-      </w:r>
-      <w:proofErr w:type="spellStart"/>
-      <w:r>
-        <w:rPr>
-          <w:b w:val="0"/>
-          <w:sz w:val="20"/>
-        </w:rPr>
-        <w:t>Shuja</w:t>
-      </w:r>
-      <w:proofErr w:type="spellEnd"/>
-      <w:r>
-        <w:rPr>
-          <w:b w:val="0"/>
-          <w:sz w:val="20"/>
-        </w:rPr>
-        <w:t xml:space="preserve">, J., </w:t>
-      </w:r>
-      <w:proofErr w:type="spellStart"/>
-      <w:r>
-        <w:rPr>
-          <w:b w:val="0"/>
-          <w:sz w:val="20"/>
-        </w:rPr>
-        <w:t>Gani</w:t>
-      </w:r>
-      <w:proofErr w:type="spellEnd"/>
-      <w:r>
-        <w:rPr>
-          <w:b w:val="0"/>
-          <w:sz w:val="20"/>
-        </w:rPr>
-        <w:t xml:space="preserve">, A., Imran, M. and </w:t>
-      </w:r>
-      <w:proofErr w:type="spellStart"/>
-      <w:r>
-        <w:rPr>
-          <w:b w:val="0"/>
-          <w:sz w:val="20"/>
-        </w:rPr>
-        <w:t>Shoaib</w:t>
-      </w:r>
-      <w:proofErr w:type="spellEnd"/>
-      <w:r>
-        <w:rPr>
-          <w:b w:val="0"/>
-          <w:sz w:val="20"/>
-        </w:rPr>
-        <w:t>, M. (2017). Bringing Computation Closer toward the User Network: Is Edge Computing the Solution</w:t>
-      </w:r>
-      <w:proofErr w:type="gramStart"/>
-      <w:r>
-        <w:rPr>
-          <w:b w:val="0"/>
-          <w:sz w:val="20"/>
-        </w:rPr>
-        <w:t>?.</w:t>
-      </w:r>
-      <w:proofErr w:type="gramEnd"/>
-      <w:r>
-        <w:rPr>
-          <w:b w:val="0"/>
-          <w:sz w:val="20"/>
-        </w:rPr>
-        <w:t xml:space="preserve"> IEEE Communications Magazine, 55(11), pp.138-144. </w:t>
+        <w:t xml:space="preserve">[3] Ahmed, E., Ahmed, A., Yaqoob, I., Shuja, J., Gani, A., Imran, M. and Shoaib, M. (2017). Bringing Computation Closer toward the User Network: Is Edge Computing the Solution?. IEEE Communications Magazine, 55(11), pp.138-144. </w:t>
       </w:r>
     </w:p>
     <w:p>
@@ -3213,103 +2819,7 @@
           <w:b w:val="0"/>
           <w:sz w:val="20"/>
         </w:rPr>
-        <w:t xml:space="preserve">[4] H. </w:t>
-      </w:r>
-      <w:proofErr w:type="spellStart"/>
-      <w:r>
-        <w:rPr>
-          <w:b w:val="0"/>
-          <w:sz w:val="20"/>
-        </w:rPr>
-        <w:t>Kavalionak</w:t>
-      </w:r>
-      <w:proofErr w:type="spellEnd"/>
-      <w:r>
-        <w:rPr>
-          <w:b w:val="0"/>
-          <w:sz w:val="20"/>
-        </w:rPr>
-        <w:t xml:space="preserve">, C. </w:t>
-      </w:r>
-      <w:proofErr w:type="spellStart"/>
-      <w:r>
-        <w:rPr>
-          <w:b w:val="0"/>
-          <w:sz w:val="20"/>
-        </w:rPr>
-        <w:t>Gennaro</w:t>
-      </w:r>
-      <w:proofErr w:type="spellEnd"/>
-      <w:r>
-        <w:rPr>
-          <w:b w:val="0"/>
-          <w:sz w:val="20"/>
-        </w:rPr>
-        <w:t xml:space="preserve">, G. Amato, C. </w:t>
-      </w:r>
-      <w:proofErr w:type="spellStart"/>
-      <w:r>
-        <w:rPr>
-          <w:b w:val="0"/>
-          <w:sz w:val="20"/>
-        </w:rPr>
-        <w:t>Vairo</w:t>
-      </w:r>
-      <w:proofErr w:type="spellEnd"/>
-      <w:r>
-        <w:rPr>
-          <w:b w:val="0"/>
-          <w:sz w:val="20"/>
-        </w:rPr>
-        <w:t xml:space="preserve">, C. </w:t>
-      </w:r>
-      <w:proofErr w:type="spellStart"/>
-      <w:r>
-        <w:rPr>
-          <w:b w:val="0"/>
-          <w:sz w:val="20"/>
-        </w:rPr>
-        <w:t>Perciante</w:t>
-      </w:r>
-      <w:proofErr w:type="spellEnd"/>
-      <w:r>
-        <w:rPr>
-          <w:b w:val="0"/>
-          <w:sz w:val="20"/>
-        </w:rPr>
-        <w:t xml:space="preserve">, C. </w:t>
-      </w:r>
-      <w:proofErr w:type="spellStart"/>
-      <w:r>
-        <w:rPr>
-          <w:b w:val="0"/>
-          <w:sz w:val="20"/>
-        </w:rPr>
-        <w:t>Meghini</w:t>
-      </w:r>
-      <w:proofErr w:type="spellEnd"/>
-      <w:r>
-        <w:rPr>
-          <w:b w:val="0"/>
-          <w:sz w:val="20"/>
-        </w:rPr>
-        <w:t xml:space="preserve"> and F. </w:t>
-      </w:r>
-      <w:proofErr w:type="spellStart"/>
-      <w:r>
-        <w:rPr>
-          <w:b w:val="0"/>
-          <w:sz w:val="20"/>
-        </w:rPr>
-        <w:t>Falchi</w:t>
-      </w:r>
-      <w:proofErr w:type="spellEnd"/>
-      <w:r>
-        <w:rPr>
-          <w:b w:val="0"/>
-          <w:sz w:val="20"/>
-        </w:rPr>
-        <w:t>, ”Distributed video surveillance using smart cameras,” Journal of Grid Computing, 17(1), 2019</w:t>
+        <w:t>[4] H. Kavalionak, C. Gennaro, G. Amato, C. Vairo, C. Perciante, C. Meghini and F. Falchi, ”Distributed video surveillance using smart cameras,” Journal of Grid Computing, 17(1), 2019</w:t>
       </w:r>
     </w:p>
     <w:p>
@@ -3685,23 +3195,7 @@
           <w:b w:val="0"/>
           <w:sz w:val="20"/>
         </w:rPr>
-        <w:t xml:space="preserve">The Xilinx </w:t>
-      </w:r>
-      <w:proofErr w:type="spellStart"/>
-      <w:r>
-        <w:rPr>
-          <w:b w:val="0"/>
-          <w:sz w:val="20"/>
-        </w:rPr>
-        <w:t>Vivado</w:t>
-      </w:r>
-      <w:proofErr w:type="spellEnd"/>
-      <w:r>
-        <w:rPr>
-          <w:b w:val="0"/>
-          <w:sz w:val="20"/>
-        </w:rPr>
-        <w:t xml:space="preserve"> High-</w:t>
+        <w:t>The Xilinx Vivado High-</w:t>
       </w:r>
       <w:r>
         <w:rPr>
@@ -3935,39 +3429,7 @@
           <w:b w:val="0"/>
           <w:sz w:val="20"/>
         </w:rPr>
-        <w:t xml:space="preserve">                  • FPGA Board (</w:t>
-      </w:r>
-      <w:proofErr w:type="spellStart"/>
-      <w:r>
-        <w:rPr>
-          <w:b w:val="0"/>
-          <w:sz w:val="20"/>
-        </w:rPr>
-        <w:t>Zybo</w:t>
-      </w:r>
-      <w:proofErr w:type="spellEnd"/>
-      <w:r>
-        <w:rPr>
-          <w:b w:val="0"/>
-          <w:sz w:val="20"/>
-        </w:rPr>
-        <w:t xml:space="preserve"> Z7-10/</w:t>
-      </w:r>
-      <w:proofErr w:type="spellStart"/>
-      <w:r>
-        <w:rPr>
-          <w:b w:val="0"/>
-          <w:sz w:val="20"/>
-        </w:rPr>
-        <w:t>Zybo</w:t>
-      </w:r>
-      <w:proofErr w:type="spellEnd"/>
-      <w:r>
-        <w:rPr>
-          <w:b w:val="0"/>
-          <w:sz w:val="20"/>
-        </w:rPr>
-        <w:t xml:space="preserve"> Z7-20)</w:t>
+        <w:t xml:space="preserve">                  • FPGA Board (Zybo Z7-10/Zybo Z7-20)</w:t>
       </w:r>
     </w:p>
     <w:p>
@@ -4009,23 +3471,7 @@
           <w:b w:val="0"/>
           <w:sz w:val="20"/>
         </w:rPr>
-        <w:t xml:space="preserve">                  • Xilinx </w:t>
-      </w:r>
-      <w:proofErr w:type="spellStart"/>
-      <w:r>
-        <w:rPr>
-          <w:b w:val="0"/>
-          <w:sz w:val="20"/>
-        </w:rPr>
-        <w:t>Vivado</w:t>
-      </w:r>
-      <w:proofErr w:type="spellEnd"/>
-      <w:r>
-        <w:rPr>
-          <w:b w:val="0"/>
-          <w:sz w:val="20"/>
-        </w:rPr>
-        <w:t xml:space="preserve"> Design Suite</w:t>
+        <w:t xml:space="preserve">                  • Xilinx Vivado Design Suite</w:t>
       </w:r>
     </w:p>
     <w:p>
@@ -4067,23 +3513,7 @@
           <w:b w:val="0"/>
           <w:sz w:val="20"/>
         </w:rPr>
-        <w:t xml:space="preserve">                  • Xilinx </w:t>
-      </w:r>
-      <w:proofErr w:type="spellStart"/>
-      <w:r>
-        <w:rPr>
-          <w:b w:val="0"/>
-          <w:sz w:val="20"/>
-        </w:rPr>
-        <w:t>Vivado</w:t>
-      </w:r>
-      <w:proofErr w:type="spellEnd"/>
-      <w:r>
-        <w:rPr>
-          <w:b w:val="0"/>
-          <w:sz w:val="20"/>
-        </w:rPr>
-        <w:t xml:space="preserve"> High-Level Synthesis (HLS)</w:t>
+        <w:t xml:space="preserve">                  • Xilinx Vivado High-Level Synthesis (HLS)</w:t>
       </w:r>
     </w:p>
     <w:p>
@@ -4104,17 +3534,8 @@
           <w:b w:val="0"/>
           <w:sz w:val="20"/>
         </w:rPr>
-        <w:t xml:space="preserve">                  • </w:t>
-      </w:r>
-      <w:proofErr w:type="spellStart"/>
-      <w:r>
-        <w:rPr>
-          <w:b w:val="0"/>
-          <w:sz w:val="20"/>
-        </w:rPr>
-        <w:t>Teraterm</w:t>
-      </w:r>
-      <w:proofErr w:type="spellEnd"/>
+        <w:t xml:space="preserve">                  • Teraterm</w:t>
+      </w:r>
     </w:p>
     <w:p>
       <w:pPr>
@@ -4457,6 +3878,20 @@
                 <w:sz w:val="20"/>
               </w:rPr>
             </w:pPr>
+            <w:r>
+              <w:rPr>
+                <w:sz w:val="20"/>
+              </w:rPr>
+              <w:t xml:space="preserve">          1 month</w:t>
+            </w:r>
+          </w:p>
+          <w:p>
+            <w:pPr>
+              <w:pStyle w:val="TableParagraph"/>
+              <w:rPr>
+                <w:sz w:val="20"/>
+              </w:rPr>
+            </w:pPr>
           </w:p>
         </w:tc>
         <w:tc>
@@ -4535,6 +3970,12 @@
                 <w:sz w:val="20"/>
               </w:rPr>
             </w:pPr>
+            <w:r>
+              <w:rPr>
+                <w:sz w:val="20"/>
+              </w:rPr>
+              <w:t xml:space="preserve">          2 month</w:t>
+            </w:r>
           </w:p>
         </w:tc>
         <w:tc>
@@ -4607,6 +4048,12 @@
                 <w:sz w:val="20"/>
               </w:rPr>
             </w:pPr>
+            <w:r>
+              <w:rPr>
+                <w:sz w:val="20"/>
+              </w:rPr>
+              <w:t xml:space="preserve">          2 month</w:t>
+            </w:r>
           </w:p>
         </w:tc>
         <w:tc>
@@ -4685,6 +4132,12 @@
                 <w:sz w:val="20"/>
               </w:rPr>
             </w:pPr>
+            <w:r>
+              <w:rPr>
+                <w:sz w:val="20"/>
+              </w:rPr>
+              <w:t xml:space="preserve">          2 month</w:t>
+            </w:r>
           </w:p>
         </w:tc>
         <w:tc>
@@ -4729,8 +4182,6 @@
               </w:rPr>
               <w:t xml:space="preserve">   </w:t>
             </w:r>
-            <w:bookmarkStart w:id="0" w:name="_GoBack"/>
-            <w:bookmarkEnd w:id="0"/>
             <w:r>
               <w:rPr>
                 <w:sz w:val="20"/>
@@ -4778,6 +4229,12 @@
                 <w:sz w:val="20"/>
               </w:rPr>
             </w:pPr>
+            <w:r>
+              <w:rPr>
+                <w:sz w:val="20"/>
+              </w:rPr>
+              <w:t xml:space="preserve">            1 month</w:t>
+            </w:r>
           </w:p>
         </w:tc>
         <w:tc>
@@ -4862,6 +4319,14 @@
                 <w:sz w:val="20"/>
               </w:rPr>
             </w:pPr>
+            <w:r>
+              <w:rPr>
+                <w:sz w:val="20"/>
+              </w:rPr>
+              <w:t xml:space="preserve">            1 month</w:t>
+            </w:r>
+            <w:bookmarkStart w:id="0" w:name="_GoBack"/>
+            <w:bookmarkEnd w:id="0"/>
           </w:p>
         </w:tc>
         <w:tc>
@@ -6623,7 +6088,7 @@
                     <w:b/>
                     <w:noProof/>
                   </w:rPr>
-                  <w:t>1</w:t>
+                  <w:t>5</w:t>
                 </w:r>
                 <w:r>
                   <w:fldChar w:fldCharType="end"/>

</xml_diff>